<commit_message>
Projet De Développement v2
</commit_message>
<xml_diff>
--- a/documentation/Projet de développement.docx
+++ b/documentation/Projet de développement.docx
@@ -6,22 +6,1074 @@
       <w:pPr>
         <w:pStyle w:val="Titre1"/>
       </w:pPr>
+      <w:bookmarkStart w:id="0" w:name="_Toc69822099"/>
       <w:r>
+        <w:rPr>
+          <w:noProof/>
+        </w:rPr>
+        <w:drawing>
+          <wp:anchor distT="0" distB="0" distL="0" distR="0" simplePos="0" relativeHeight="251659264" behindDoc="0" locked="0" layoutInCell="1" hidden="0" allowOverlap="1" wp14:anchorId="6C9E89C5" wp14:editId="2B0975BD">
+            <wp:simplePos x="0" y="0"/>
+            <wp:positionH relativeFrom="margin">
+              <wp:align>right</wp:align>
+            </wp:positionH>
+            <wp:positionV relativeFrom="paragraph">
+              <wp:posOffset>0</wp:posOffset>
+            </wp:positionV>
+            <wp:extent cx="2657475" cy="762000"/>
+            <wp:effectExtent l="0" t="0" r="9525" b="0"/>
+            <wp:wrapSquare wrapText="bothSides" distT="0" distB="0" distL="0" distR="0"/>
+            <wp:docPr id="8" name="image2.png"/>
+            <wp:cNvGraphicFramePr/>
+            <a:graphic xmlns:a="http://schemas.openxmlformats.org/drawingml/2006/main">
+              <a:graphicData uri="http://schemas.openxmlformats.org/drawingml/2006/picture">
+                <pic:pic xmlns:pic="http://schemas.openxmlformats.org/drawingml/2006/picture">
+                  <pic:nvPicPr>
+                    <pic:cNvPr id="0" name="image2.png"/>
+                    <pic:cNvPicPr preferRelativeResize="0"/>
+                  </pic:nvPicPr>
+                  <pic:blipFill>
+                    <a:blip r:embed="rId7"/>
+                    <a:srcRect/>
+                    <a:stretch>
+                      <a:fillRect/>
+                    </a:stretch>
+                  </pic:blipFill>
+                  <pic:spPr>
+                    <a:xfrm>
+                      <a:off x="0" y="0"/>
+                      <a:ext cx="2657475" cy="762000"/>
+                    </a:xfrm>
+                    <a:prstGeom prst="rect">
+                      <a:avLst/>
+                    </a:prstGeom>
+                    <a:ln/>
+                  </pic:spPr>
+                </pic:pic>
+              </a:graphicData>
+            </a:graphic>
+          </wp:anchor>
+        </w:drawing>
+      </w:r>
+      <w:bookmarkEnd w:id="0"/>
+    </w:p>
+    <w:p>
+      <w:pPr>
+        <w:pStyle w:val="Titre1"/>
+      </w:pPr>
+    </w:p>
+    <w:p>
+      <w:pPr>
+        <w:pStyle w:val="Titre1"/>
+      </w:pPr>
+    </w:p>
+    <w:p>
+      <w:pPr>
+        <w:pStyle w:val="Titre1"/>
+      </w:pPr>
+    </w:p>
+    <w:p>
+      <w:pPr>
+        <w:pStyle w:val="Titre1"/>
+      </w:pPr>
+    </w:p>
+    <w:p>
+      <w:pPr>
+        <w:pStyle w:val="Titre1"/>
+      </w:pPr>
+    </w:p>
+    <w:p>
+      <w:pPr>
+        <w:jc w:val="center"/>
+        <w:rPr>
+          <w:color w:val="000000" w:themeColor="text1"/>
+          <w:sz w:val="32"/>
+          <w:szCs w:val="32"/>
+          <w14:shadow w14:blurRad="38100" w14:dist="19050" w14:dir="2700000" w14:sx="100000" w14:sy="100000" w14:kx="0" w14:ky="0" w14:algn="tl">
+            <w14:schemeClr w14:val="dk1">
+              <w14:alpha w14:val="60000"/>
+            </w14:schemeClr>
+          </w14:shadow>
+          <w14:textOutline w14:w="0" w14:cap="flat" w14:cmpd="sng" w14:algn="ctr">
+            <w14:noFill/>
+            <w14:prstDash w14:val="solid"/>
+            <w14:round/>
+          </w14:textOutline>
+        </w:rPr>
+      </w:pPr>
+      <w:r>
+        <w:rPr>
+          <w:color w:val="000000" w:themeColor="text1"/>
+          <w:sz w:val="32"/>
+          <w:szCs w:val="32"/>
+          <w14:shadow w14:blurRad="38100" w14:dist="19050" w14:dir="2700000" w14:sx="100000" w14:sy="100000" w14:kx="0" w14:ky="0" w14:algn="tl">
+            <w14:schemeClr w14:val="dk1">
+              <w14:alpha w14:val="60000"/>
+            </w14:schemeClr>
+          </w14:shadow>
+          <w14:textOutline w14:w="0" w14:cap="flat" w14:cmpd="sng" w14:algn="ctr">
+            <w14:noFill/>
+            <w14:prstDash w14:val="solid"/>
+            <w14:round/>
+          </w14:textOutline>
+        </w:rPr>
         <w:t>Projet de Développement – BetAppServeur</w:t>
       </w:r>
     </w:p>
     <w:p>
       <w:pPr>
-        <w:pStyle w:val="Titre2"/>
-      </w:pPr>
-    </w:p>
-    <w:p>
-      <w:pPr>
-        <w:pStyle w:val="Titre2"/>
+        <w:jc w:val="center"/>
+        <w:rPr>
+          <w:color w:val="000000" w:themeColor="text1"/>
+          <w:sz w:val="24"/>
+          <w:szCs w:val="24"/>
+          <w14:shadow w14:blurRad="38100" w14:dist="19050" w14:dir="2700000" w14:sx="100000" w14:sy="100000" w14:kx="0" w14:ky="0" w14:algn="tl">
+            <w14:schemeClr w14:val="dk1">
+              <w14:alpha w14:val="60000"/>
+            </w14:schemeClr>
+          </w14:shadow>
+          <w14:textOutline w14:w="0" w14:cap="flat" w14:cmpd="sng" w14:algn="ctr">
+            <w14:noFill/>
+            <w14:prstDash w14:val="solid"/>
+            <w14:round/>
+          </w14:textOutline>
+        </w:rPr>
       </w:pPr>
       <w:r>
+        <w:rPr>
+          <w:color w:val="000000" w:themeColor="text1"/>
+          <w:sz w:val="24"/>
+          <w:szCs w:val="24"/>
+          <w14:shadow w14:blurRad="38100" w14:dist="19050" w14:dir="2700000" w14:sx="100000" w14:sy="100000" w14:kx="0" w14:ky="0" w14:algn="tl">
+            <w14:schemeClr w14:val="dk1">
+              <w14:alpha w14:val="60000"/>
+            </w14:schemeClr>
+          </w14:shadow>
+          <w14:textOutline w14:w="0" w14:cap="flat" w14:cmpd="sng" w14:algn="ctr">
+            <w14:noFill/>
+            <w14:prstDash w14:val="solid"/>
+            <w14:round/>
+          </w14:textOutline>
+        </w:rPr>
+        <w:t>Le CNAM Grand-Est</w:t>
+      </w:r>
+    </w:p>
+    <w:p/>
+    <w:p/>
+    <w:p/>
+    <w:p/>
+    <w:p/>
+    <w:p/>
+    <w:p/>
+    <w:p/>
+    <w:p/>
+    <w:p/>
+    <w:p/>
+    <w:p/>
+    <w:p>
+      <w:pPr>
+        <w:jc w:val="center"/>
+        <w:rPr>
+          <w:color w:val="000000" w:themeColor="text1"/>
+          <w:sz w:val="24"/>
+          <w:szCs w:val="24"/>
+          <w14:shadow w14:blurRad="38100" w14:dist="19050" w14:dir="2700000" w14:sx="100000" w14:sy="100000" w14:kx="0" w14:ky="0" w14:algn="tl">
+            <w14:schemeClr w14:val="dk1">
+              <w14:alpha w14:val="60000"/>
+            </w14:schemeClr>
+          </w14:shadow>
+          <w14:textOutline w14:w="0" w14:cap="flat" w14:cmpd="sng" w14:algn="ctr">
+            <w14:noFill/>
+            <w14:prstDash w14:val="solid"/>
+            <w14:round/>
+          </w14:textOutline>
+        </w:rPr>
+      </w:pPr>
+      <w:r>
+        <w:rPr>
+          <w:color w:val="000000" w:themeColor="text1"/>
+          <w:sz w:val="24"/>
+          <w:szCs w:val="24"/>
+          <w14:shadow w14:blurRad="38100" w14:dist="19050" w14:dir="2700000" w14:sx="100000" w14:sy="100000" w14:kx="0" w14:ky="0" w14:algn="tl">
+            <w14:schemeClr w14:val="dk1">
+              <w14:alpha w14:val="60000"/>
+            </w14:schemeClr>
+          </w14:shadow>
+          <w14:textOutline w14:w="0" w14:cap="flat" w14:cmpd="sng" w14:algn="ctr">
+            <w14:noFill/>
+            <w14:prstDash w14:val="solid"/>
+            <w14:round/>
+          </w14:textOutline>
+        </w:rPr>
+        <w:t xml:space="preserve">Enseignant référent : </w:t>
+      </w:r>
+      <w:r>
+        <w:rPr>
+          <w:color w:val="000000" w:themeColor="text1"/>
+          <w:sz w:val="24"/>
+          <w:szCs w:val="24"/>
+          <w14:shadow w14:blurRad="38100" w14:dist="19050" w14:dir="2700000" w14:sx="100000" w14:sy="100000" w14:kx="0" w14:ky="0" w14:algn="tl">
+            <w14:schemeClr w14:val="dk1">
+              <w14:alpha w14:val="60000"/>
+            </w14:schemeClr>
+          </w14:shadow>
+          <w14:textOutline w14:w="0" w14:cap="flat" w14:cmpd="sng" w14:algn="ctr">
+            <w14:noFill/>
+            <w14:prstDash w14:val="solid"/>
+            <w14:round/>
+          </w14:textOutline>
+        </w:rPr>
+        <w:t>FLAUZAC Olivier</w:t>
+      </w:r>
+    </w:p>
+    <w:p/>
+    <w:p/>
+    <w:p/>
+    <w:p>
+      <w:r>
+        <w:br w:type="page"/>
+      </w:r>
+    </w:p>
+    <w:p/>
+    <w:sdt>
+      <w:sdtPr>
+        <w:id w:val="529619319"/>
+        <w:docPartObj>
+          <w:docPartGallery w:val="Table of Contents"/>
+          <w:docPartUnique/>
+        </w:docPartObj>
+      </w:sdtPr>
+      <w:sdtEndPr>
+        <w:rPr>
+          <w:b/>
+          <w:bCs/>
+        </w:rPr>
+      </w:sdtEndPr>
+      <w:sdtContent>
+        <w:p>
+          <w:r>
+            <w:t>Table des matières</w:t>
+          </w:r>
+        </w:p>
+        <w:p>
+          <w:pPr>
+            <w:pStyle w:val="TM1"/>
+            <w:tabs>
+              <w:tab w:val="right" w:leader="dot" w:pos="9062"/>
+            </w:tabs>
+            <w:rPr>
+              <w:rFonts w:eastAsiaTheme="minorEastAsia"/>
+              <w:noProof/>
+              <w:lang w:eastAsia="fr-FR"/>
+            </w:rPr>
+          </w:pPr>
+          <w:r>
+            <w:fldChar w:fldCharType="begin"/>
+          </w:r>
+          <w:r>
+            <w:instrText xml:space="preserve"> TOC \o "1-3" \h \z \u </w:instrText>
+          </w:r>
+          <w:r>
+            <w:fldChar w:fldCharType="separate"/>
+          </w:r>
+          <w:hyperlink w:anchor="_Toc69822100" w:history="1">
+            <w:r>
+              <w:rPr>
+                <w:rStyle w:val="Lienhypertexte"/>
+                <w:noProof/>
+              </w:rPr>
+              <w:t>Groupe de projet</w:t>
+            </w:r>
+            <w:r>
+              <w:rPr>
+                <w:noProof/>
+                <w:webHidden/>
+              </w:rPr>
+              <w:tab/>
+            </w:r>
+            <w:r>
+              <w:rPr>
+                <w:noProof/>
+                <w:webHidden/>
+              </w:rPr>
+              <w:fldChar w:fldCharType="begin"/>
+            </w:r>
+            <w:r>
+              <w:rPr>
+                <w:noProof/>
+                <w:webHidden/>
+              </w:rPr>
+              <w:instrText xml:space="preserve"> PAGEREF _Toc69822100 \h </w:instrText>
+            </w:r>
+            <w:r>
+              <w:rPr>
+                <w:noProof/>
+                <w:webHidden/>
+              </w:rPr>
+            </w:r>
+            <w:r>
+              <w:rPr>
+                <w:noProof/>
+                <w:webHidden/>
+              </w:rPr>
+              <w:fldChar w:fldCharType="separate"/>
+            </w:r>
+            <w:r>
+              <w:rPr>
+                <w:noProof/>
+                <w:webHidden/>
+              </w:rPr>
+              <w:t>3</w:t>
+            </w:r>
+            <w:r>
+              <w:rPr>
+                <w:noProof/>
+                <w:webHidden/>
+              </w:rPr>
+              <w:fldChar w:fldCharType="end"/>
+            </w:r>
+          </w:hyperlink>
+        </w:p>
+        <w:p>
+          <w:pPr>
+            <w:pStyle w:val="TM2"/>
+            <w:tabs>
+              <w:tab w:val="right" w:leader="dot" w:pos="9062"/>
+            </w:tabs>
+            <w:rPr>
+              <w:rFonts w:eastAsiaTheme="minorEastAsia"/>
+              <w:noProof/>
+              <w:lang w:eastAsia="fr-FR"/>
+            </w:rPr>
+          </w:pPr>
+          <w:hyperlink w:anchor="_Toc69822101" w:history="1">
+            <w:r>
+              <w:rPr>
+                <w:rStyle w:val="Lienhypertexte"/>
+                <w:noProof/>
+              </w:rPr>
+              <w:t>Architecture du Projet</w:t>
+            </w:r>
+            <w:r>
+              <w:rPr>
+                <w:noProof/>
+                <w:webHidden/>
+              </w:rPr>
+              <w:tab/>
+            </w:r>
+            <w:r>
+              <w:rPr>
+                <w:noProof/>
+                <w:webHidden/>
+              </w:rPr>
+              <w:fldChar w:fldCharType="begin"/>
+            </w:r>
+            <w:r>
+              <w:rPr>
+                <w:noProof/>
+                <w:webHidden/>
+              </w:rPr>
+              <w:instrText xml:space="preserve"> PAGEREF _Toc69822101 \h </w:instrText>
+            </w:r>
+            <w:r>
+              <w:rPr>
+                <w:noProof/>
+                <w:webHidden/>
+              </w:rPr>
+            </w:r>
+            <w:r>
+              <w:rPr>
+                <w:noProof/>
+                <w:webHidden/>
+              </w:rPr>
+              <w:fldChar w:fldCharType="separate"/>
+            </w:r>
+            <w:r>
+              <w:rPr>
+                <w:noProof/>
+                <w:webHidden/>
+              </w:rPr>
+              <w:t>3</w:t>
+            </w:r>
+            <w:r>
+              <w:rPr>
+                <w:noProof/>
+                <w:webHidden/>
+              </w:rPr>
+              <w:fldChar w:fldCharType="end"/>
+            </w:r>
+          </w:hyperlink>
+        </w:p>
+        <w:p>
+          <w:pPr>
+            <w:pStyle w:val="TM2"/>
+            <w:tabs>
+              <w:tab w:val="right" w:leader="dot" w:pos="9062"/>
+            </w:tabs>
+            <w:rPr>
+              <w:rFonts w:eastAsiaTheme="minorEastAsia"/>
+              <w:noProof/>
+              <w:lang w:eastAsia="fr-FR"/>
+            </w:rPr>
+          </w:pPr>
+          <w:hyperlink w:anchor="_Toc69822102" w:history="1">
+            <w:r>
+              <w:rPr>
+                <w:rStyle w:val="Lienhypertexte"/>
+                <w:noProof/>
+              </w:rPr>
+              <w:t>Présentation du projet</w:t>
+            </w:r>
+            <w:r>
+              <w:rPr>
+                <w:noProof/>
+                <w:webHidden/>
+              </w:rPr>
+              <w:tab/>
+            </w:r>
+            <w:r>
+              <w:rPr>
+                <w:noProof/>
+                <w:webHidden/>
+              </w:rPr>
+              <w:fldChar w:fldCharType="begin"/>
+            </w:r>
+            <w:r>
+              <w:rPr>
+                <w:noProof/>
+                <w:webHidden/>
+              </w:rPr>
+              <w:instrText xml:space="preserve"> PAGEREF _Toc69822102 \h </w:instrText>
+            </w:r>
+            <w:r>
+              <w:rPr>
+                <w:noProof/>
+                <w:webHidden/>
+              </w:rPr>
+            </w:r>
+            <w:r>
+              <w:rPr>
+                <w:noProof/>
+                <w:webHidden/>
+              </w:rPr>
+              <w:fldChar w:fldCharType="separate"/>
+            </w:r>
+            <w:r>
+              <w:rPr>
+                <w:noProof/>
+                <w:webHidden/>
+              </w:rPr>
+              <w:t>3</w:t>
+            </w:r>
+            <w:r>
+              <w:rPr>
+                <w:noProof/>
+                <w:webHidden/>
+              </w:rPr>
+              <w:fldChar w:fldCharType="end"/>
+            </w:r>
+          </w:hyperlink>
+        </w:p>
+        <w:p>
+          <w:pPr>
+            <w:pStyle w:val="TM2"/>
+            <w:tabs>
+              <w:tab w:val="right" w:leader="dot" w:pos="9062"/>
+            </w:tabs>
+            <w:rPr>
+              <w:rFonts w:eastAsiaTheme="minorEastAsia"/>
+              <w:noProof/>
+              <w:lang w:eastAsia="fr-FR"/>
+            </w:rPr>
+          </w:pPr>
+          <w:hyperlink w:anchor="_Toc69822103" w:history="1">
+            <w:r>
+              <w:rPr>
+                <w:rStyle w:val="Lienhypertexte"/>
+                <w:noProof/>
+              </w:rPr>
+              <w:t>MLD</w:t>
+            </w:r>
+            <w:r>
+              <w:rPr>
+                <w:noProof/>
+                <w:webHidden/>
+              </w:rPr>
+              <w:tab/>
+            </w:r>
+            <w:r>
+              <w:rPr>
+                <w:noProof/>
+                <w:webHidden/>
+              </w:rPr>
+              <w:fldChar w:fldCharType="begin"/>
+            </w:r>
+            <w:r>
+              <w:rPr>
+                <w:noProof/>
+                <w:webHidden/>
+              </w:rPr>
+              <w:instrText xml:space="preserve"> PAGEREF _Toc69822103 \h </w:instrText>
+            </w:r>
+            <w:r>
+              <w:rPr>
+                <w:noProof/>
+                <w:webHidden/>
+              </w:rPr>
+            </w:r>
+            <w:r>
+              <w:rPr>
+                <w:noProof/>
+                <w:webHidden/>
+              </w:rPr>
+              <w:fldChar w:fldCharType="separate"/>
+            </w:r>
+            <w:r>
+              <w:rPr>
+                <w:noProof/>
+                <w:webHidden/>
+              </w:rPr>
+              <w:t>4</w:t>
+            </w:r>
+            <w:r>
+              <w:rPr>
+                <w:noProof/>
+                <w:webHidden/>
+              </w:rPr>
+              <w:fldChar w:fldCharType="end"/>
+            </w:r>
+          </w:hyperlink>
+        </w:p>
+        <w:p>
+          <w:pPr>
+            <w:pStyle w:val="TM2"/>
+            <w:tabs>
+              <w:tab w:val="right" w:leader="dot" w:pos="9062"/>
+            </w:tabs>
+            <w:rPr>
+              <w:rFonts w:eastAsiaTheme="minorEastAsia"/>
+              <w:noProof/>
+              <w:lang w:eastAsia="fr-FR"/>
+            </w:rPr>
+          </w:pPr>
+          <w:hyperlink w:anchor="_Toc69822104" w:history="1">
+            <w:r>
+              <w:rPr>
+                <w:rStyle w:val="Lienhypertexte"/>
+                <w:noProof/>
+              </w:rPr>
+              <w:t>MEA</w:t>
+            </w:r>
+            <w:r>
+              <w:rPr>
+                <w:noProof/>
+                <w:webHidden/>
+              </w:rPr>
+              <w:tab/>
+            </w:r>
+            <w:r>
+              <w:rPr>
+                <w:noProof/>
+                <w:webHidden/>
+              </w:rPr>
+              <w:fldChar w:fldCharType="begin"/>
+            </w:r>
+            <w:r>
+              <w:rPr>
+                <w:noProof/>
+                <w:webHidden/>
+              </w:rPr>
+              <w:instrText xml:space="preserve"> PAGEREF _Toc69822104 \h </w:instrText>
+            </w:r>
+            <w:r>
+              <w:rPr>
+                <w:noProof/>
+                <w:webHidden/>
+              </w:rPr>
+            </w:r>
+            <w:r>
+              <w:rPr>
+                <w:noProof/>
+                <w:webHidden/>
+              </w:rPr>
+              <w:fldChar w:fldCharType="separate"/>
+            </w:r>
+            <w:r>
+              <w:rPr>
+                <w:noProof/>
+                <w:webHidden/>
+              </w:rPr>
+              <w:t>5</w:t>
+            </w:r>
+            <w:r>
+              <w:rPr>
+                <w:noProof/>
+                <w:webHidden/>
+              </w:rPr>
+              <w:fldChar w:fldCharType="end"/>
+            </w:r>
+          </w:hyperlink>
+        </w:p>
+        <w:p>
+          <w:pPr>
+            <w:pStyle w:val="TM2"/>
+            <w:tabs>
+              <w:tab w:val="right" w:leader="dot" w:pos="9062"/>
+            </w:tabs>
+            <w:rPr>
+              <w:rFonts w:eastAsiaTheme="minorEastAsia"/>
+              <w:noProof/>
+              <w:lang w:eastAsia="fr-FR"/>
+            </w:rPr>
+          </w:pPr>
+          <w:hyperlink w:anchor="_Toc69822106" w:history="1">
+            <w:r>
+              <w:rPr>
+                <w:rStyle w:val="Lienhypertexte"/>
+                <w:noProof/>
+              </w:rPr>
+              <w:t>UML</w:t>
+            </w:r>
+            <w:r>
+              <w:rPr>
+                <w:noProof/>
+                <w:webHidden/>
+              </w:rPr>
+              <w:tab/>
+            </w:r>
+            <w:r>
+              <w:rPr>
+                <w:noProof/>
+                <w:webHidden/>
+              </w:rPr>
+              <w:fldChar w:fldCharType="begin"/>
+            </w:r>
+            <w:r>
+              <w:rPr>
+                <w:noProof/>
+                <w:webHidden/>
+              </w:rPr>
+              <w:instrText xml:space="preserve"> PAGEREF _Toc69822106 \h </w:instrText>
+            </w:r>
+            <w:r>
+              <w:rPr>
+                <w:noProof/>
+                <w:webHidden/>
+              </w:rPr>
+            </w:r>
+            <w:r>
+              <w:rPr>
+                <w:noProof/>
+                <w:webHidden/>
+              </w:rPr>
+              <w:fldChar w:fldCharType="separate"/>
+            </w:r>
+            <w:r>
+              <w:rPr>
+                <w:noProof/>
+                <w:webHidden/>
+              </w:rPr>
+              <w:t>6</w:t>
+            </w:r>
+            <w:r>
+              <w:rPr>
+                <w:noProof/>
+                <w:webHidden/>
+              </w:rPr>
+              <w:fldChar w:fldCharType="end"/>
+            </w:r>
+          </w:hyperlink>
+        </w:p>
+        <w:p>
+          <w:pPr>
+            <w:pStyle w:val="TM2"/>
+            <w:tabs>
+              <w:tab w:val="right" w:leader="dot" w:pos="9062"/>
+            </w:tabs>
+            <w:rPr>
+              <w:rFonts w:eastAsiaTheme="minorEastAsia"/>
+              <w:noProof/>
+              <w:lang w:eastAsia="fr-FR"/>
+            </w:rPr>
+          </w:pPr>
+          <w:hyperlink w:anchor="_Toc69822108" w:history="1">
+            <w:r>
+              <w:rPr>
+                <w:rStyle w:val="Lienhypertexte"/>
+                <w:noProof/>
+              </w:rPr>
+              <w:t>Maquette</w:t>
+            </w:r>
+            <w:r>
+              <w:rPr>
+                <w:noProof/>
+                <w:webHidden/>
+              </w:rPr>
+              <w:tab/>
+            </w:r>
+            <w:r>
+              <w:rPr>
+                <w:noProof/>
+                <w:webHidden/>
+              </w:rPr>
+              <w:fldChar w:fldCharType="begin"/>
+            </w:r>
+            <w:r>
+              <w:rPr>
+                <w:noProof/>
+                <w:webHidden/>
+              </w:rPr>
+              <w:instrText xml:space="preserve"> PAGEREF _Toc69822108 \h </w:instrText>
+            </w:r>
+            <w:r>
+              <w:rPr>
+                <w:noProof/>
+                <w:webHidden/>
+              </w:rPr>
+            </w:r>
+            <w:r>
+              <w:rPr>
+                <w:noProof/>
+                <w:webHidden/>
+              </w:rPr>
+              <w:fldChar w:fldCharType="separate"/>
+            </w:r>
+            <w:r>
+              <w:rPr>
+                <w:noProof/>
+                <w:webHidden/>
+              </w:rPr>
+              <w:t>7</w:t>
+            </w:r>
+            <w:r>
+              <w:rPr>
+                <w:noProof/>
+                <w:webHidden/>
+              </w:rPr>
+              <w:fldChar w:fldCharType="end"/>
+            </w:r>
+          </w:hyperlink>
+        </w:p>
+        <w:p>
+          <w:pPr>
+            <w:pStyle w:val="TM2"/>
+            <w:tabs>
+              <w:tab w:val="right" w:leader="dot" w:pos="9062"/>
+            </w:tabs>
+            <w:rPr>
+              <w:rFonts w:eastAsiaTheme="minorEastAsia"/>
+              <w:noProof/>
+              <w:lang w:eastAsia="fr-FR"/>
+            </w:rPr>
+          </w:pPr>
+          <w:hyperlink w:anchor="_Toc69822109" w:history="1">
+            <w:r>
+              <w:rPr>
+                <w:rStyle w:val="Lienhypertexte"/>
+                <w:noProof/>
+              </w:rPr>
+              <w:t>Connexion</w:t>
+            </w:r>
+            <w:r>
+              <w:rPr>
+                <w:noProof/>
+                <w:webHidden/>
+              </w:rPr>
+              <w:tab/>
+            </w:r>
+            <w:r>
+              <w:rPr>
+                <w:noProof/>
+                <w:webHidden/>
+              </w:rPr>
+              <w:fldChar w:fldCharType="begin"/>
+            </w:r>
+            <w:r>
+              <w:rPr>
+                <w:noProof/>
+                <w:webHidden/>
+              </w:rPr>
+              <w:instrText xml:space="preserve"> PAGEREF _Toc69822109 \h </w:instrText>
+            </w:r>
+            <w:r>
+              <w:rPr>
+                <w:noProof/>
+                <w:webHidden/>
+              </w:rPr>
+            </w:r>
+            <w:r>
+              <w:rPr>
+                <w:noProof/>
+                <w:webHidden/>
+              </w:rPr>
+              <w:fldChar w:fldCharType="separate"/>
+            </w:r>
+            <w:r>
+              <w:rPr>
+                <w:noProof/>
+                <w:webHidden/>
+              </w:rPr>
+              <w:t>7</w:t>
+            </w:r>
+            <w:r>
+              <w:rPr>
+                <w:noProof/>
+                <w:webHidden/>
+              </w:rPr>
+              <w:fldChar w:fldCharType="end"/>
+            </w:r>
+          </w:hyperlink>
+        </w:p>
+        <w:p>
+          <w:pPr>
+            <w:pStyle w:val="TM3"/>
+            <w:tabs>
+              <w:tab w:val="right" w:leader="dot" w:pos="9062"/>
+            </w:tabs>
+            <w:rPr>
+              <w:rFonts w:eastAsiaTheme="minorEastAsia"/>
+              <w:noProof/>
+              <w:lang w:eastAsia="fr-FR"/>
+            </w:rPr>
+          </w:pPr>
+          <w:hyperlink w:anchor="_Toc69822111" w:history="1">
+            <w:r>
+              <w:rPr>
+                <w:rStyle w:val="Lienhypertexte"/>
+                <w:noProof/>
+              </w:rPr>
+              <w:t>Interface Utilisateur</w:t>
+            </w:r>
+            <w:r>
+              <w:rPr>
+                <w:noProof/>
+                <w:webHidden/>
+              </w:rPr>
+              <w:tab/>
+            </w:r>
+            <w:r>
+              <w:rPr>
+                <w:noProof/>
+                <w:webHidden/>
+              </w:rPr>
+              <w:fldChar w:fldCharType="begin"/>
+            </w:r>
+            <w:r>
+              <w:rPr>
+                <w:noProof/>
+                <w:webHidden/>
+              </w:rPr>
+              <w:instrText xml:space="preserve"> PAGEREF _Toc69822111 \h </w:instrText>
+            </w:r>
+            <w:r>
+              <w:rPr>
+                <w:noProof/>
+                <w:webHidden/>
+              </w:rPr>
+            </w:r>
+            <w:r>
+              <w:rPr>
+                <w:noProof/>
+                <w:webHidden/>
+              </w:rPr>
+              <w:fldChar w:fldCharType="separate"/>
+            </w:r>
+            <w:r>
+              <w:rPr>
+                <w:noProof/>
+                <w:webHidden/>
+              </w:rPr>
+              <w:t>8</w:t>
+            </w:r>
+            <w:r>
+              <w:rPr>
+                <w:noProof/>
+                <w:webHidden/>
+              </w:rPr>
+              <w:fldChar w:fldCharType="end"/>
+            </w:r>
+          </w:hyperlink>
+        </w:p>
+        <w:p>
+          <w:pPr>
+            <w:pStyle w:val="TM3"/>
+            <w:tabs>
+              <w:tab w:val="right" w:leader="dot" w:pos="9062"/>
+            </w:tabs>
+            <w:rPr>
+              <w:rFonts w:eastAsiaTheme="minorEastAsia"/>
+              <w:noProof/>
+              <w:lang w:eastAsia="fr-FR"/>
+            </w:rPr>
+          </w:pPr>
+          <w:hyperlink w:anchor="_Toc69822112" w:history="1">
+            <w:r>
+              <w:rPr>
+                <w:rStyle w:val="Lienhypertexte"/>
+                <w:noProof/>
+              </w:rPr>
+              <w:t>Déposer / Voir les statistitiques du compte</w:t>
+            </w:r>
+            <w:r>
+              <w:rPr>
+                <w:noProof/>
+                <w:webHidden/>
+              </w:rPr>
+              <w:tab/>
+            </w:r>
+            <w:r>
+              <w:rPr>
+                <w:noProof/>
+                <w:webHidden/>
+              </w:rPr>
+              <w:fldChar w:fldCharType="begin"/>
+            </w:r>
+            <w:r>
+              <w:rPr>
+                <w:noProof/>
+                <w:webHidden/>
+              </w:rPr>
+              <w:instrText xml:space="preserve"> PAGEREF _Toc69822112 \h </w:instrText>
+            </w:r>
+            <w:r>
+              <w:rPr>
+                <w:noProof/>
+                <w:webHidden/>
+              </w:rPr>
+            </w:r>
+            <w:r>
+              <w:rPr>
+                <w:noProof/>
+                <w:webHidden/>
+              </w:rPr>
+              <w:fldChar w:fldCharType="separate"/>
+            </w:r>
+            <w:r>
+              <w:rPr>
+                <w:noProof/>
+                <w:webHidden/>
+              </w:rPr>
+              <w:t>8</w:t>
+            </w:r>
+            <w:r>
+              <w:rPr>
+                <w:noProof/>
+                <w:webHidden/>
+              </w:rPr>
+              <w:fldChar w:fldCharType="end"/>
+            </w:r>
+          </w:hyperlink>
+        </w:p>
+        <w:p>
+          <w:pPr>
+            <w:pStyle w:val="TM3"/>
+            <w:tabs>
+              <w:tab w:val="right" w:leader="dot" w:pos="9062"/>
+            </w:tabs>
+            <w:rPr>
+              <w:rFonts w:eastAsiaTheme="minorEastAsia"/>
+              <w:noProof/>
+              <w:lang w:eastAsia="fr-FR"/>
+            </w:rPr>
+          </w:pPr>
+          <w:hyperlink w:anchor="_Toc69822114" w:history="1">
+            <w:r>
+              <w:rPr>
+                <w:rStyle w:val="Lienhypertexte"/>
+                <w:noProof/>
+              </w:rPr>
+              <w:t>Interface Adminstrateur</w:t>
+            </w:r>
+            <w:r>
+              <w:rPr>
+                <w:noProof/>
+                <w:webHidden/>
+              </w:rPr>
+              <w:tab/>
+            </w:r>
+            <w:r>
+              <w:rPr>
+                <w:noProof/>
+                <w:webHidden/>
+              </w:rPr>
+              <w:fldChar w:fldCharType="begin"/>
+            </w:r>
+            <w:r>
+              <w:rPr>
+                <w:noProof/>
+                <w:webHidden/>
+              </w:rPr>
+              <w:instrText xml:space="preserve"> PAGEREF _Toc69822114 \h </w:instrText>
+            </w:r>
+            <w:r>
+              <w:rPr>
+                <w:noProof/>
+                <w:webHidden/>
+              </w:rPr>
+            </w:r>
+            <w:r>
+              <w:rPr>
+                <w:noProof/>
+                <w:webHidden/>
+              </w:rPr>
+              <w:fldChar w:fldCharType="separate"/>
+            </w:r>
+            <w:r>
+              <w:rPr>
+                <w:noProof/>
+                <w:webHidden/>
+              </w:rPr>
+              <w:t>8</w:t>
+            </w:r>
+            <w:r>
+              <w:rPr>
+                <w:noProof/>
+                <w:webHidden/>
+              </w:rPr>
+              <w:fldChar w:fldCharType="end"/>
+            </w:r>
+          </w:hyperlink>
+        </w:p>
+        <w:p>
+          <w:r>
+            <w:rPr>
+              <w:b/>
+              <w:bCs/>
+            </w:rPr>
+            <w:fldChar w:fldCharType="end"/>
+          </w:r>
+        </w:p>
+      </w:sdtContent>
+    </w:sdt>
+    <w:p>
+      <w:pPr>
+        <w:rPr>
+          <w:rFonts w:asciiTheme="majorHAnsi" w:eastAsiaTheme="majorEastAsia" w:hAnsiTheme="majorHAnsi" w:cstheme="majorBidi"/>
+          <w:color w:val="2F5496" w:themeColor="accent1" w:themeShade="BF"/>
+          <w:sz w:val="26"/>
+          <w:szCs w:val="26"/>
+        </w:rPr>
+      </w:pPr>
+      <w:r>
+        <w:rPr>
+          <w:rFonts w:asciiTheme="majorHAnsi" w:eastAsiaTheme="majorEastAsia" w:hAnsiTheme="majorHAnsi" w:cstheme="majorBidi"/>
+          <w:color w:val="2F5496" w:themeColor="accent1" w:themeShade="BF"/>
+          <w:sz w:val="26"/>
+          <w:szCs w:val="26"/>
+        </w:rPr>
+        <w:br w:type="page"/>
+      </w:r>
+    </w:p>
+    <w:p>
+      <w:pPr>
+        <w:pStyle w:val="Titre2"/>
+      </w:pPr>
+      <w:bookmarkStart w:id="1" w:name="_Toc69822100"/>
+      <w:r>
+        <w:lastRenderedPageBreak/>
         <w:t>Groupe de projet</w:t>
       </w:r>
+      <w:bookmarkEnd w:id="1"/>
     </w:p>
     <w:tbl>
       <w:tblPr>
@@ -72,8 +1124,13 @@
             <w:tcW w:w="4531" w:type="dxa"/>
           </w:tcPr>
           <w:p>
-            <w:r>
-              <w:t>Flauzac Olivier</w:t>
+            <w:proofErr w:type="spellStart"/>
+            <w:r>
+              <w:t>Flauzac</w:t>
+            </w:r>
+            <w:proofErr w:type="spellEnd"/>
+            <w:r>
+              <w:t xml:space="preserve"> Olivier</w:t>
             </w:r>
           </w:p>
         </w:tc>
@@ -86,7 +1143,7 @@
               <w:cnfStyle w:val="000000100000" w:firstRow="0" w:lastRow="0" w:firstColumn="0" w:lastColumn="0" w:oddVBand="0" w:evenVBand="0" w:oddHBand="1" w:evenHBand="0" w:firstRowFirstColumn="0" w:firstRowLastColumn="0" w:lastRowFirstColumn="0" w:lastRowLastColumn="0"/>
             </w:pPr>
             <w:r>
-              <w:t>Inspecteur des Travaux Finit</w:t>
+              <w:t>Chef De Projet</w:t>
             </w:r>
           </w:p>
         </w:tc>
@@ -98,8 +1155,13 @@
             <w:tcW w:w="4531" w:type="dxa"/>
           </w:tcPr>
           <w:p>
-            <w:r>
-              <w:t>Courtot Thomas</w:t>
+            <w:proofErr w:type="spellStart"/>
+            <w:r>
+              <w:t>Courtot</w:t>
+            </w:r>
+            <w:proofErr w:type="spellEnd"/>
+            <w:r>
+              <w:t xml:space="preserve"> Thomas</w:t>
             </w:r>
           </w:p>
         </w:tc>
@@ -127,8 +1189,13 @@
             <w:tcW w:w="4531" w:type="dxa"/>
           </w:tcPr>
           <w:p>
-            <w:r>
-              <w:t>Henaux Quentin</w:t>
+            <w:proofErr w:type="spellStart"/>
+            <w:r>
+              <w:t>Henaux</w:t>
+            </w:r>
+            <w:proofErr w:type="spellEnd"/>
+            <w:r>
+              <w:t xml:space="preserve"> Quentin</w:t>
             </w:r>
           </w:p>
         </w:tc>
@@ -152,9 +1219,11 @@
       <w:pPr>
         <w:pStyle w:val="Titre2"/>
       </w:pPr>
+      <w:bookmarkStart w:id="2" w:name="_Toc69822101"/>
       <w:r>
         <w:t>Architecture du Projet</w:t>
       </w:r>
+      <w:bookmarkEnd w:id="2"/>
     </w:p>
     <w:tbl>
       <w:tblPr>
@@ -371,9 +1440,11 @@
       <w:pPr>
         <w:pStyle w:val="Titre2"/>
       </w:pPr>
+      <w:bookmarkStart w:id="3" w:name="_Toc69822102"/>
       <w:r>
         <w:t>Présentation du projet</w:t>
       </w:r>
+      <w:bookmarkEnd w:id="3"/>
     </w:p>
     <w:p>
       <w:pPr>
@@ -389,7 +1460,7 @@
         <w:t xml:space="preserve"> se connecter, de parier sur des compétitions sportives</w:t>
       </w:r>
       <w:r>
-        <w:t xml:space="preserve"> (Boxe, F1, Football, Basketball, Tennis, etc.)</w:t>
+        <w:t xml:space="preserve"> (Boxe, Football, Basketball, Tennis, etc.)</w:t>
       </w:r>
       <w:r>
         <w:t>, de voir les cotes des matchs et de voir leurs portefeuilles.</w:t>
@@ -402,9 +1473,10 @@
       <w:pPr>
         <w:pStyle w:val="Titre2"/>
         <w:rPr>
-          <w:noProof/>
-        </w:rPr>
-      </w:pPr>
+          <w:rStyle w:val="Titre2Car"/>
+        </w:rPr>
+      </w:pPr>
+      <w:bookmarkStart w:id="4" w:name="_Toc69822103"/>
       <w:r>
         <w:rPr>
           <w:rStyle w:val="Titre2Car"/>
@@ -412,15 +1484,16 @@
         <w:lastRenderedPageBreak/>
         <w:t>MLD</w:t>
       </w:r>
+      <w:bookmarkEnd w:id="4"/>
       <w:r>
         <w:rPr>
           <w:noProof/>
         </w:rPr>
         <w:drawing>
-          <wp:inline distT="0" distB="0" distL="0" distR="0" wp14:anchorId="56C89045" wp14:editId="2DFF200C">
-            <wp:extent cx="5753100" cy="5581650"/>
+          <wp:inline distT="0" distB="0" distL="0" distR="0" wp14:anchorId="5F73D213" wp14:editId="60107DE6">
+            <wp:extent cx="5756910" cy="5430520"/>
             <wp:effectExtent l="0" t="0" r="0" b="0"/>
-            <wp:docPr id="1" name="Image 1"/>
+            <wp:docPr id="47" name="Image 47"/>
             <wp:cNvGraphicFramePr>
               <a:graphicFrameLocks xmlns:a="http://schemas.openxmlformats.org/drawingml/2006/main" noChangeAspect="1"/>
             </wp:cNvGraphicFramePr>
@@ -428,135 +1501,7 @@
               <a:graphicData uri="http://schemas.openxmlformats.org/drawingml/2006/picture">
                 <pic:pic xmlns:pic="http://schemas.openxmlformats.org/drawingml/2006/picture">
                   <pic:nvPicPr>
-                    <pic:cNvPr id="0" name="Picture 1"/>
-                    <pic:cNvPicPr>
-                      <a:picLocks noChangeAspect="1" noChangeArrowheads="1"/>
-                    </pic:cNvPicPr>
-                  </pic:nvPicPr>
-                  <pic:blipFill>
-                    <a:blip r:embed="rId6">
-                      <a:extLst>
-                        <a:ext uri="{28A0092B-C50C-407E-A947-70E740481C1C}">
-                          <a14:useLocalDpi xmlns:a14="http://schemas.microsoft.com/office/drawing/2010/main" val="0"/>
-                        </a:ext>
-                      </a:extLst>
-                    </a:blip>
-                    <a:srcRect/>
-                    <a:stretch>
-                      <a:fillRect/>
-                    </a:stretch>
-                  </pic:blipFill>
-                  <pic:spPr bwMode="auto">
-                    <a:xfrm>
-                      <a:off x="0" y="0"/>
-                      <a:ext cx="5753100" cy="5581650"/>
-                    </a:xfrm>
-                    <a:prstGeom prst="rect">
-                      <a:avLst/>
-                    </a:prstGeom>
-                    <a:noFill/>
-                    <a:ln>
-                      <a:noFill/>
-                    </a:ln>
-                  </pic:spPr>
-                </pic:pic>
-              </a:graphicData>
-            </a:graphic>
-          </wp:inline>
-        </w:drawing>
-      </w:r>
-      <w:r>
-        <w:rPr>
-          <w:noProof/>
-        </w:rPr>
-        <w:lastRenderedPageBreak/>
-        <w:t>MEA</w:t>
-      </w:r>
-      <w:r>
-        <w:rPr>
-          <w:noProof/>
-        </w:rPr>
-        <w:drawing>
-          <wp:inline distT="0" distB="0" distL="0" distR="0" wp14:anchorId="720B5206" wp14:editId="0328F59B">
-            <wp:extent cx="5762625" cy="5210175"/>
-            <wp:effectExtent l="0" t="0" r="9525" b="9525"/>
-            <wp:docPr id="2" name="Image 2"/>
-            <wp:cNvGraphicFramePr>
-              <a:graphicFrameLocks xmlns:a="http://schemas.openxmlformats.org/drawingml/2006/main" noChangeAspect="1"/>
-            </wp:cNvGraphicFramePr>
-            <a:graphic xmlns:a="http://schemas.openxmlformats.org/drawingml/2006/main">
-              <a:graphicData uri="http://schemas.openxmlformats.org/drawingml/2006/picture">
-                <pic:pic xmlns:pic="http://schemas.openxmlformats.org/drawingml/2006/picture">
-                  <pic:nvPicPr>
-                    <pic:cNvPr id="0" name="Picture 2"/>
-                    <pic:cNvPicPr>
-                      <a:picLocks noChangeAspect="1" noChangeArrowheads="1"/>
-                    </pic:cNvPicPr>
-                  </pic:nvPicPr>
-                  <pic:blipFill>
-                    <a:blip r:embed="rId7">
-                      <a:extLst>
-                        <a:ext uri="{28A0092B-C50C-407E-A947-70E740481C1C}">
-                          <a14:useLocalDpi xmlns:a14="http://schemas.microsoft.com/office/drawing/2010/main" val="0"/>
-                        </a:ext>
-                      </a:extLst>
-                    </a:blip>
-                    <a:srcRect/>
-                    <a:stretch>
-                      <a:fillRect/>
-                    </a:stretch>
-                  </pic:blipFill>
-                  <pic:spPr bwMode="auto">
-                    <a:xfrm>
-                      <a:off x="0" y="0"/>
-                      <a:ext cx="5762625" cy="5210175"/>
-                    </a:xfrm>
-                    <a:prstGeom prst="rect">
-                      <a:avLst/>
-                    </a:prstGeom>
-                    <a:noFill/>
-                    <a:ln>
-                      <a:noFill/>
-                    </a:ln>
-                  </pic:spPr>
-                </pic:pic>
-              </a:graphicData>
-            </a:graphic>
-          </wp:inline>
-        </w:drawing>
-      </w:r>
-    </w:p>
-    <w:p>
-      <w:pPr>
-        <w:pStyle w:val="Titre2"/>
-        <w:rPr>
-          <w:noProof/>
-        </w:rPr>
-      </w:pPr>
-      <w:r>
-        <w:rPr>
-          <w:noProof/>
-        </w:rPr>
-        <w:lastRenderedPageBreak/>
-        <w:t>UML</w:t>
-      </w:r>
-      <w:r>
-        <w:rPr>
-          <w:noProof/>
-        </w:rPr>
-        <w:drawing>
-          <wp:inline distT="0" distB="0" distL="0" distR="0" wp14:anchorId="37C218C2" wp14:editId="2C3C9FAC">
-            <wp:extent cx="5756910" cy="5478145"/>
-            <wp:effectExtent l="0" t="0" r="0" b="8255"/>
-            <wp:docPr id="7" name="Image 7"/>
-            <wp:cNvGraphicFramePr>
-              <a:graphicFrameLocks xmlns:a="http://schemas.openxmlformats.org/drawingml/2006/main" noChangeAspect="1"/>
-            </wp:cNvGraphicFramePr>
-            <a:graphic xmlns:a="http://schemas.openxmlformats.org/drawingml/2006/main">
-              <a:graphicData uri="http://schemas.openxmlformats.org/drawingml/2006/picture">
-                <pic:pic xmlns:pic="http://schemas.openxmlformats.org/drawingml/2006/picture">
-                  <pic:nvPicPr>
-                    <pic:cNvPr id="0" name="Picture 7"/>
+                    <pic:cNvPr id="0" name="Picture 12"/>
                     <pic:cNvPicPr>
                       <a:picLocks noChangeAspect="1" noChangeArrowheads="1"/>
                     </pic:cNvPicPr>
@@ -577,7 +1522,7 @@
                   <pic:spPr bwMode="auto">
                     <a:xfrm>
                       <a:off x="0" y="0"/>
-                      <a:ext cx="5756910" cy="5478145"/>
+                      <a:ext cx="5756910" cy="5430520"/>
                     </a:xfrm>
                     <a:prstGeom prst="rect">
                       <a:avLst/>
@@ -685,10 +1630,389 @@
     <w:p>
       <w:pPr>
         <w:pStyle w:val="Titre2"/>
-      </w:pPr>
+        <w:rPr>
+          <w:noProof/>
+        </w:rPr>
+      </w:pPr>
+    </w:p>
+    <w:p/>
+    <w:p>
+      <w:pPr>
+        <w:pStyle w:val="Titre2"/>
+        <w:rPr>
+          <w:noProof/>
+        </w:rPr>
+      </w:pPr>
+      <w:bookmarkStart w:id="5" w:name="_Toc69822104"/>
       <w:r>
+        <w:rPr>
+          <w:noProof/>
+        </w:rPr>
+        <w:lastRenderedPageBreak/>
+        <w:t>MEA</w:t>
+      </w:r>
+      <w:bookmarkEnd w:id="5"/>
+    </w:p>
+    <w:p>
+      <w:pPr>
+        <w:pStyle w:val="Titre2"/>
+        <w:rPr>
+          <w:noProof/>
+        </w:rPr>
+      </w:pPr>
+      <w:r>
+        <w:rPr>
+          <w:noProof/>
+        </w:rPr>
+        <w:drawing>
+          <wp:inline distT="0" distB="0" distL="0" distR="0" wp14:anchorId="22246C35" wp14:editId="67AC9540">
+            <wp:extent cx="5756910" cy="5073015"/>
+            <wp:effectExtent l="0" t="0" r="0" b="0"/>
+            <wp:docPr id="46" name="Image 46"/>
+            <wp:cNvGraphicFramePr>
+              <a:graphicFrameLocks xmlns:a="http://schemas.openxmlformats.org/drawingml/2006/main" noChangeAspect="1"/>
+            </wp:cNvGraphicFramePr>
+            <a:graphic xmlns:a="http://schemas.openxmlformats.org/drawingml/2006/main">
+              <a:graphicData uri="http://schemas.openxmlformats.org/drawingml/2006/picture">
+                <pic:pic xmlns:pic="http://schemas.openxmlformats.org/drawingml/2006/picture">
+                  <pic:nvPicPr>
+                    <pic:cNvPr id="0" name="Picture 11"/>
+                    <pic:cNvPicPr>
+                      <a:picLocks noChangeAspect="1" noChangeArrowheads="1"/>
+                    </pic:cNvPicPr>
+                  </pic:nvPicPr>
+                  <pic:blipFill>
+                    <a:blip r:embed="rId9">
+                      <a:extLst>
+                        <a:ext uri="{28A0092B-C50C-407E-A947-70E740481C1C}">
+                          <a14:useLocalDpi xmlns:a14="http://schemas.microsoft.com/office/drawing/2010/main" val="0"/>
+                        </a:ext>
+                      </a:extLst>
+                    </a:blip>
+                    <a:srcRect/>
+                    <a:stretch>
+                      <a:fillRect/>
+                    </a:stretch>
+                  </pic:blipFill>
+                  <pic:spPr bwMode="auto">
+                    <a:xfrm>
+                      <a:off x="0" y="0"/>
+                      <a:ext cx="5756910" cy="5073015"/>
+                    </a:xfrm>
+                    <a:prstGeom prst="rect">
+                      <a:avLst/>
+                    </a:prstGeom>
+                    <a:noFill/>
+                    <a:ln>
+                      <a:noFill/>
+                    </a:ln>
+                  </pic:spPr>
+                </pic:pic>
+              </a:graphicData>
+            </a:graphic>
+          </wp:inline>
+        </w:drawing>
+      </w:r>
+    </w:p>
+    <w:p>
+      <w:pPr>
+        <w:pStyle w:val="Titre2"/>
+        <w:rPr>
+          <w:noProof/>
+        </w:rPr>
+      </w:pPr>
+    </w:p>
+    <w:p>
+      <w:pPr>
+        <w:pStyle w:val="Titre2"/>
+        <w:rPr>
+          <w:noProof/>
+        </w:rPr>
+      </w:pPr>
+    </w:p>
+    <w:p>
+      <w:pPr>
+        <w:pStyle w:val="Titre2"/>
+        <w:rPr>
+          <w:noProof/>
+        </w:rPr>
+      </w:pPr>
+    </w:p>
+    <w:p>
+      <w:pPr>
+        <w:pStyle w:val="Titre2"/>
+        <w:rPr>
+          <w:noProof/>
+        </w:rPr>
+      </w:pPr>
+    </w:p>
+    <w:p>
+      <w:pPr>
+        <w:pStyle w:val="Titre2"/>
+        <w:rPr>
+          <w:noProof/>
+        </w:rPr>
+      </w:pPr>
+    </w:p>
+    <w:p>
+      <w:pPr>
+        <w:pStyle w:val="Titre2"/>
+        <w:rPr>
+          <w:noProof/>
+        </w:rPr>
+      </w:pPr>
+    </w:p>
+    <w:p>
+      <w:pPr>
+        <w:pStyle w:val="Titre2"/>
+        <w:rPr>
+          <w:noProof/>
+        </w:rPr>
+      </w:pPr>
+    </w:p>
+    <w:p>
+      <w:pPr>
+        <w:pStyle w:val="Titre2"/>
+        <w:rPr>
+          <w:noProof/>
+        </w:rPr>
+      </w:pPr>
+    </w:p>
+    <w:p>
+      <w:pPr>
+        <w:pStyle w:val="Titre2"/>
+        <w:rPr>
+          <w:noProof/>
+        </w:rPr>
+      </w:pPr>
+    </w:p>
+    <w:p>
+      <w:pPr>
+        <w:pStyle w:val="Titre2"/>
+        <w:rPr>
+          <w:noProof/>
+        </w:rPr>
+      </w:pPr>
+    </w:p>
+    <w:p>
+      <w:pPr>
+        <w:pStyle w:val="Titre2"/>
+        <w:rPr>
+          <w:noProof/>
+        </w:rPr>
+      </w:pPr>
+    </w:p>
+    <w:p>
+      <w:pPr>
+        <w:pStyle w:val="Titre2"/>
+        <w:rPr>
+          <w:noProof/>
+        </w:rPr>
+      </w:pPr>
+    </w:p>
+    <w:p>
+      <w:pPr>
+        <w:pStyle w:val="Titre2"/>
+        <w:rPr>
+          <w:noProof/>
+        </w:rPr>
+      </w:pPr>
+    </w:p>
+    <w:p>
+      <w:pPr>
+        <w:pStyle w:val="Titre2"/>
+        <w:rPr>
+          <w:noProof/>
+        </w:rPr>
+      </w:pPr>
+    </w:p>
+    <w:p>
+      <w:pPr>
+        <w:pStyle w:val="Titre2"/>
+        <w:rPr>
+          <w:noProof/>
+        </w:rPr>
+      </w:pPr>
+      <w:bookmarkStart w:id="6" w:name="_Toc69822106"/>
+      <w:r>
+        <w:rPr>
+          <w:noProof/>
+        </w:rPr>
+        <w:lastRenderedPageBreak/>
+        <w:t>UML</w:t>
+      </w:r>
+      <w:bookmarkEnd w:id="6"/>
+    </w:p>
+    <w:p>
+      <w:pPr>
+        <w:pStyle w:val="Titre2"/>
+        <w:rPr>
+          <w:noProof/>
+        </w:rPr>
+      </w:pPr>
+      <w:r>
+        <w:rPr>
+          <w:noProof/>
+        </w:rPr>
+        <w:drawing>
+          <wp:inline distT="0" distB="0" distL="0" distR="0" wp14:anchorId="343EA6BE" wp14:editId="4103E81D">
+            <wp:extent cx="5756910" cy="5176520"/>
+            <wp:effectExtent l="0" t="0" r="0" b="5080"/>
+            <wp:docPr id="45" name="Image 45"/>
+            <wp:cNvGraphicFramePr>
+              <a:graphicFrameLocks xmlns:a="http://schemas.openxmlformats.org/drawingml/2006/main" noChangeAspect="1"/>
+            </wp:cNvGraphicFramePr>
+            <a:graphic xmlns:a="http://schemas.openxmlformats.org/drawingml/2006/main">
+              <a:graphicData uri="http://schemas.openxmlformats.org/drawingml/2006/picture">
+                <pic:pic xmlns:pic="http://schemas.openxmlformats.org/drawingml/2006/picture">
+                  <pic:nvPicPr>
+                    <pic:cNvPr id="0" name="Picture 10"/>
+                    <pic:cNvPicPr>
+                      <a:picLocks noChangeAspect="1" noChangeArrowheads="1"/>
+                    </pic:cNvPicPr>
+                  </pic:nvPicPr>
+                  <pic:blipFill>
+                    <a:blip r:embed="rId10">
+                      <a:extLst>
+                        <a:ext uri="{28A0092B-C50C-407E-A947-70E740481C1C}">
+                          <a14:useLocalDpi xmlns:a14="http://schemas.microsoft.com/office/drawing/2010/main" val="0"/>
+                        </a:ext>
+                      </a:extLst>
+                    </a:blip>
+                    <a:srcRect/>
+                    <a:stretch>
+                      <a:fillRect/>
+                    </a:stretch>
+                  </pic:blipFill>
+                  <pic:spPr bwMode="auto">
+                    <a:xfrm>
+                      <a:off x="0" y="0"/>
+                      <a:ext cx="5756910" cy="5176520"/>
+                    </a:xfrm>
+                    <a:prstGeom prst="rect">
+                      <a:avLst/>
+                    </a:prstGeom>
+                    <a:noFill/>
+                    <a:ln>
+                      <a:noFill/>
+                    </a:ln>
+                  </pic:spPr>
+                </pic:pic>
+              </a:graphicData>
+            </a:graphic>
+          </wp:inline>
+        </w:drawing>
+      </w:r>
+    </w:p>
+    <w:p>
+      <w:pPr>
+        <w:pStyle w:val="Titre2"/>
+        <w:rPr>
+          <w:noProof/>
+        </w:rPr>
+      </w:pPr>
+    </w:p>
+    <w:p>
+      <w:pPr>
+        <w:pStyle w:val="Titre2"/>
+        <w:rPr>
+          <w:noProof/>
+        </w:rPr>
+      </w:pPr>
+    </w:p>
+    <w:p>
+      <w:pPr>
+        <w:pStyle w:val="Titre2"/>
+        <w:rPr>
+          <w:noProof/>
+        </w:rPr>
+      </w:pPr>
+    </w:p>
+    <w:p>
+      <w:pPr>
+        <w:pStyle w:val="Titre2"/>
+        <w:rPr>
+          <w:noProof/>
+        </w:rPr>
+      </w:pPr>
+    </w:p>
+    <w:p>
+      <w:pPr>
+        <w:pStyle w:val="Titre2"/>
+        <w:rPr>
+          <w:noProof/>
+        </w:rPr>
+      </w:pPr>
+    </w:p>
+    <w:p>
+      <w:pPr>
+        <w:pStyle w:val="Titre2"/>
+        <w:rPr>
+          <w:noProof/>
+        </w:rPr>
+      </w:pPr>
+    </w:p>
+    <w:p>
+      <w:pPr>
+        <w:pStyle w:val="Titre2"/>
+        <w:rPr>
+          <w:noProof/>
+        </w:rPr>
+      </w:pPr>
+    </w:p>
+    <w:p>
+      <w:pPr>
+        <w:pStyle w:val="Titre2"/>
+        <w:rPr>
+          <w:noProof/>
+        </w:rPr>
+      </w:pPr>
+    </w:p>
+    <w:p>
+      <w:pPr>
+        <w:pStyle w:val="Titre2"/>
+        <w:rPr>
+          <w:noProof/>
+        </w:rPr>
+      </w:pPr>
+    </w:p>
+    <w:p>
+      <w:pPr>
+        <w:pStyle w:val="Titre2"/>
+        <w:rPr>
+          <w:noProof/>
+        </w:rPr>
+      </w:pPr>
+    </w:p>
+    <w:p>
+      <w:pPr>
+        <w:pStyle w:val="Titre2"/>
+        <w:rPr>
+          <w:noProof/>
+        </w:rPr>
+      </w:pPr>
+    </w:p>
+    <w:p>
+      <w:pPr>
+        <w:pStyle w:val="Titre2"/>
+      </w:pPr>
+    </w:p>
+    <w:p>
+      <w:pPr>
+        <w:pStyle w:val="Titre2"/>
+      </w:pPr>
+    </w:p>
+    <w:p/>
+    <w:p>
+      <w:pPr>
+        <w:pStyle w:val="Titre2"/>
+      </w:pPr>
+      <w:bookmarkStart w:id="7" w:name="_Toc69822108"/>
+      <w:r>
+        <w:lastRenderedPageBreak/>
         <w:t>Maquette</w:t>
       </w:r>
+      <w:bookmarkEnd w:id="7"/>
     </w:p>
     <w:p>
       <w:pPr>
@@ -697,13 +2021,23 @@
           <w:rStyle w:val="Titre3Car"/>
         </w:rPr>
       </w:pPr>
+      <w:bookmarkStart w:id="8" w:name="_Toc69822109"/>
       <w:r>
         <w:rPr>
           <w:rStyle w:val="Titre3Car"/>
         </w:rPr>
-        <w:lastRenderedPageBreak/>
         <w:t>Connexion</w:t>
       </w:r>
+      <w:bookmarkEnd w:id="8"/>
+    </w:p>
+    <w:p>
+      <w:pPr>
+        <w:pStyle w:val="Titre2"/>
+        <w:rPr>
+          <w:rStyle w:val="Titre3Car"/>
+        </w:rPr>
+      </w:pPr>
+      <w:bookmarkStart w:id="9" w:name="_Toc69822110"/>
       <w:r>
         <w:drawing>
           <wp:inline distT="0" distB="0" distL="0" distR="0" wp14:anchorId="47DBEB98" wp14:editId="5AE9F0B2">
@@ -723,7 +2057,7 @@
                     </pic:cNvPicPr>
                   </pic:nvPicPr>
                   <pic:blipFill>
-                    <a:blip r:embed="rId9">
+                    <a:blip r:embed="rId11">
                       <a:extLst>
                         <a:ext uri="{28A0092B-C50C-407E-A947-70E740481C1C}">
                           <a14:useLocalDpi xmlns:a14="http://schemas.microsoft.com/office/drawing/2010/main" val="0"/>
@@ -754,11 +2088,120 @@
           </wp:inline>
         </w:drawing>
       </w:r>
+      <w:bookmarkEnd w:id="9"/>
     </w:p>
     <w:p>
       <w:pPr>
         <w:pStyle w:val="Titre3"/>
-      </w:pPr>
+        <w:rPr>
+          <w:noProof/>
+        </w:rPr>
+      </w:pPr>
+    </w:p>
+    <w:p>
+      <w:pPr>
+        <w:pStyle w:val="Titre3"/>
+        <w:rPr>
+          <w:noProof/>
+        </w:rPr>
+      </w:pPr>
+    </w:p>
+    <w:p>
+      <w:pPr>
+        <w:pStyle w:val="Titre3"/>
+        <w:rPr>
+          <w:noProof/>
+        </w:rPr>
+      </w:pPr>
+    </w:p>
+    <w:p>
+      <w:pPr>
+        <w:pStyle w:val="Titre3"/>
+        <w:rPr>
+          <w:noProof/>
+        </w:rPr>
+      </w:pPr>
+    </w:p>
+    <w:p>
+      <w:pPr>
+        <w:pStyle w:val="Titre3"/>
+        <w:rPr>
+          <w:noProof/>
+        </w:rPr>
+      </w:pPr>
+    </w:p>
+    <w:p>
+      <w:pPr>
+        <w:pStyle w:val="Titre3"/>
+        <w:rPr>
+          <w:noProof/>
+        </w:rPr>
+      </w:pPr>
+    </w:p>
+    <w:p>
+      <w:pPr>
+        <w:pStyle w:val="Titre3"/>
+        <w:rPr>
+          <w:noProof/>
+        </w:rPr>
+      </w:pPr>
+    </w:p>
+    <w:p>
+      <w:pPr>
+        <w:pStyle w:val="Titre3"/>
+        <w:rPr>
+          <w:noProof/>
+        </w:rPr>
+      </w:pPr>
+    </w:p>
+    <w:p>
+      <w:pPr>
+        <w:pStyle w:val="Titre3"/>
+        <w:rPr>
+          <w:noProof/>
+        </w:rPr>
+      </w:pPr>
+    </w:p>
+    <w:p>
+      <w:pPr>
+        <w:pStyle w:val="Titre3"/>
+        <w:rPr>
+          <w:noProof/>
+        </w:rPr>
+      </w:pPr>
+    </w:p>
+    <w:p>
+      <w:pPr>
+        <w:pStyle w:val="Titre3"/>
+        <w:rPr>
+          <w:noProof/>
+        </w:rPr>
+      </w:pPr>
+    </w:p>
+    <w:p>
+      <w:pPr>
+        <w:pStyle w:val="Titre3"/>
+        <w:rPr>
+          <w:noProof/>
+        </w:rPr>
+      </w:pPr>
+    </w:p>
+    <w:p>
+      <w:pPr>
+        <w:pStyle w:val="Titre3"/>
+        <w:rPr>
+          <w:noProof/>
+        </w:rPr>
+      </w:pPr>
+    </w:p>
+    <w:p>
+      <w:pPr>
+        <w:pStyle w:val="Titre3"/>
+        <w:rPr>
+          <w:noProof/>
+        </w:rPr>
+      </w:pPr>
+      <w:bookmarkStart w:id="10" w:name="_Toc69822111"/>
       <w:r>
         <w:rPr>
           <w:noProof/>
@@ -766,13 +2209,23 @@
         <w:lastRenderedPageBreak/>
         <w:t>Interface Utilisateur</w:t>
       </w:r>
+      <w:bookmarkEnd w:id="10"/>
+    </w:p>
+    <w:p>
+      <w:pPr>
+        <w:pStyle w:val="Titre3"/>
+        <w:rPr>
+          <w:noProof/>
+        </w:rPr>
+      </w:pPr>
+      <w:bookmarkStart w:id="11" w:name="_Toc69822112"/>
       <w:r>
         <w:rPr>
           <w:noProof/>
         </w:rPr>
         <w:drawing>
-          <wp:inline distT="0" distB="0" distL="0" distR="0" wp14:anchorId="2DB5037B" wp14:editId="14536033">
-            <wp:extent cx="5753100" cy="3086100"/>
+          <wp:inline distT="0" distB="0" distL="0" distR="0" wp14:anchorId="2DB5037B" wp14:editId="6EE01273">
+            <wp:extent cx="6181110" cy="3315694"/>
             <wp:effectExtent l="0" t="0" r="0" b="0"/>
             <wp:docPr id="5" name="Image 5"/>
             <wp:cNvGraphicFramePr>
@@ -783,124 +2236,6 @@
                 <pic:pic xmlns:pic="http://schemas.openxmlformats.org/drawingml/2006/picture">
                   <pic:nvPicPr>
                     <pic:cNvPr id="0" name="Picture 5"/>
-                    <pic:cNvPicPr>
-                      <a:picLocks noChangeAspect="1" noChangeArrowheads="1"/>
-                    </pic:cNvPicPr>
-                  </pic:nvPicPr>
-                  <pic:blipFill>
-                    <a:blip r:embed="rId10" cstate="print">
-                      <a:extLst>
-                        <a:ext uri="{28A0092B-C50C-407E-A947-70E740481C1C}">
-                          <a14:useLocalDpi xmlns:a14="http://schemas.microsoft.com/office/drawing/2010/main" val="0"/>
-                        </a:ext>
-                      </a:extLst>
-                    </a:blip>
-                    <a:srcRect/>
-                    <a:stretch>
-                      <a:fillRect/>
-                    </a:stretch>
-                  </pic:blipFill>
-                  <pic:spPr bwMode="auto">
-                    <a:xfrm>
-                      <a:off x="0" y="0"/>
-                      <a:ext cx="5753100" cy="3086100"/>
-                    </a:xfrm>
-                    <a:prstGeom prst="rect">
-                      <a:avLst/>
-                    </a:prstGeom>
-                    <a:noFill/>
-                    <a:ln>
-                      <a:noFill/>
-                    </a:ln>
-                  </pic:spPr>
-                </pic:pic>
-              </a:graphicData>
-            </a:graphic>
-          </wp:inline>
-        </w:drawing>
-      </w:r>
-      <w:r>
-        <w:rPr>
-          <w:noProof/>
-        </w:rPr>
-        <w:t>Déposer / Voir les statistitiques du compte</w:t>
-      </w:r>
-      <w:r>
-        <w:rPr>
-          <w:noProof/>
-        </w:rPr>
-        <w:drawing>
-          <wp:inline distT="0" distB="0" distL="0" distR="0" wp14:anchorId="7D181D58" wp14:editId="49CED261">
-            <wp:extent cx="5743575" cy="1590675"/>
-            <wp:effectExtent l="0" t="0" r="9525" b="9525"/>
-            <wp:docPr id="3" name="Image 3"/>
-            <wp:cNvGraphicFramePr>
-              <a:graphicFrameLocks xmlns:a="http://schemas.openxmlformats.org/drawingml/2006/main" noChangeAspect="1"/>
-            </wp:cNvGraphicFramePr>
-            <a:graphic xmlns:a="http://schemas.openxmlformats.org/drawingml/2006/main">
-              <a:graphicData uri="http://schemas.openxmlformats.org/drawingml/2006/picture">
-                <pic:pic xmlns:pic="http://schemas.openxmlformats.org/drawingml/2006/picture">
-                  <pic:nvPicPr>
-                    <pic:cNvPr id="0" name="Picture 3"/>
-                    <pic:cNvPicPr>
-                      <a:picLocks noChangeAspect="1" noChangeArrowheads="1"/>
-                    </pic:cNvPicPr>
-                  </pic:nvPicPr>
-                  <pic:blipFill>
-                    <a:blip r:embed="rId11" cstate="print">
-                      <a:extLst>
-                        <a:ext uri="{28A0092B-C50C-407E-A947-70E740481C1C}">
-                          <a14:useLocalDpi xmlns:a14="http://schemas.microsoft.com/office/drawing/2010/main" val="0"/>
-                        </a:ext>
-                      </a:extLst>
-                    </a:blip>
-                    <a:srcRect/>
-                    <a:stretch>
-                      <a:fillRect/>
-                    </a:stretch>
-                  </pic:blipFill>
-                  <pic:spPr bwMode="auto">
-                    <a:xfrm>
-                      <a:off x="0" y="0"/>
-                      <a:ext cx="5743575" cy="1590675"/>
-                    </a:xfrm>
-                    <a:prstGeom prst="rect">
-                      <a:avLst/>
-                    </a:prstGeom>
-                    <a:noFill/>
-                    <a:ln>
-                      <a:noFill/>
-                    </a:ln>
-                  </pic:spPr>
-                </pic:pic>
-              </a:graphicData>
-            </a:graphic>
-          </wp:inline>
-        </w:drawing>
-      </w:r>
-      <w:r>
-        <w:rPr>
-          <w:noProof/>
-        </w:rPr>
-        <w:t>Interface Adminstrateur</w:t>
-      </w:r>
-      <w:r>
-        <w:rPr>
-          <w:noProof/>
-        </w:rPr>
-        <w:drawing>
-          <wp:inline distT="0" distB="0" distL="0" distR="0" wp14:anchorId="479AEBB3" wp14:editId="576A16C8">
-            <wp:extent cx="5753100" cy="3067050"/>
-            <wp:effectExtent l="0" t="0" r="0" b="0"/>
-            <wp:docPr id="6" name="Image 6"/>
-            <wp:cNvGraphicFramePr>
-              <a:graphicFrameLocks xmlns:a="http://schemas.openxmlformats.org/drawingml/2006/main" noChangeAspect="1"/>
-            </wp:cNvGraphicFramePr>
-            <a:graphic xmlns:a="http://schemas.openxmlformats.org/drawingml/2006/main">
-              <a:graphicData uri="http://schemas.openxmlformats.org/drawingml/2006/picture">
-                <pic:pic xmlns:pic="http://schemas.openxmlformats.org/drawingml/2006/picture">
-                  <pic:nvPicPr>
-                    <pic:cNvPr id="0" name="Picture 6"/>
                     <pic:cNvPicPr>
                       <a:picLocks noChangeAspect="1" noChangeArrowheads="1"/>
                     </pic:cNvPicPr>
@@ -921,7 +2256,7 @@
                   <pic:spPr bwMode="auto">
                     <a:xfrm>
                       <a:off x="0" y="0"/>
-                      <a:ext cx="5753100" cy="3067050"/>
+                      <a:ext cx="6208375" cy="3330320"/>
                     </a:xfrm>
                     <a:prstGeom prst="rect">
                       <a:avLst/>
@@ -937,8 +2272,156 @@
           </wp:inline>
         </w:drawing>
       </w:r>
+      <w:r>
+        <w:rPr>
+          <w:noProof/>
+        </w:rPr>
+        <w:t>Déposer / Voir les statistitiques du compte</w:t>
+      </w:r>
+      <w:bookmarkEnd w:id="11"/>
+    </w:p>
+    <w:p>
+      <w:pPr>
+        <w:pStyle w:val="Titre3"/>
+        <w:rPr>
+          <w:noProof/>
+        </w:rPr>
+      </w:pPr>
+      <w:bookmarkStart w:id="12" w:name="_Toc69822113"/>
+      <w:r>
+        <w:rPr>
+          <w:noProof/>
+        </w:rPr>
+        <w:drawing>
+          <wp:inline distT="0" distB="0" distL="0" distR="0" wp14:anchorId="7D181D58" wp14:editId="6DF72048">
+            <wp:extent cx="6144028" cy="1701580"/>
+            <wp:effectExtent l="0" t="0" r="0" b="0"/>
+            <wp:docPr id="3" name="Image 3"/>
+            <wp:cNvGraphicFramePr>
+              <a:graphicFrameLocks xmlns:a="http://schemas.openxmlformats.org/drawingml/2006/main" noChangeAspect="1"/>
+            </wp:cNvGraphicFramePr>
+            <a:graphic xmlns:a="http://schemas.openxmlformats.org/drawingml/2006/main">
+              <a:graphicData uri="http://schemas.openxmlformats.org/drawingml/2006/picture">
+                <pic:pic xmlns:pic="http://schemas.openxmlformats.org/drawingml/2006/picture">
+                  <pic:nvPicPr>
+                    <pic:cNvPr id="0" name="Picture 3"/>
+                    <pic:cNvPicPr>
+                      <a:picLocks noChangeAspect="1" noChangeArrowheads="1"/>
+                    </pic:cNvPicPr>
+                  </pic:nvPicPr>
+                  <pic:blipFill>
+                    <a:blip r:embed="rId13" cstate="print">
+                      <a:extLst>
+                        <a:ext uri="{28A0092B-C50C-407E-A947-70E740481C1C}">
+                          <a14:useLocalDpi xmlns:a14="http://schemas.microsoft.com/office/drawing/2010/main" val="0"/>
+                        </a:ext>
+                      </a:extLst>
+                    </a:blip>
+                    <a:srcRect/>
+                    <a:stretch>
+                      <a:fillRect/>
+                    </a:stretch>
+                  </pic:blipFill>
+                  <pic:spPr bwMode="auto">
+                    <a:xfrm>
+                      <a:off x="0" y="0"/>
+                      <a:ext cx="6149702" cy="1703151"/>
+                    </a:xfrm>
+                    <a:prstGeom prst="rect">
+                      <a:avLst/>
+                    </a:prstGeom>
+                    <a:noFill/>
+                    <a:ln>
+                      <a:noFill/>
+                    </a:ln>
+                  </pic:spPr>
+                </pic:pic>
+              </a:graphicData>
+            </a:graphic>
+          </wp:inline>
+        </w:drawing>
+      </w:r>
+      <w:bookmarkEnd w:id="12"/>
+    </w:p>
+    <w:p>
+      <w:pPr>
+        <w:pStyle w:val="Titre3"/>
+        <w:rPr>
+          <w:noProof/>
+        </w:rPr>
+      </w:pPr>
+      <w:bookmarkStart w:id="13" w:name="_Toc69822114"/>
+      <w:r>
+        <w:rPr>
+          <w:noProof/>
+        </w:rPr>
+        <w:t>Interface Adminstrateur</w:t>
+      </w:r>
+      <w:bookmarkEnd w:id="13"/>
+    </w:p>
+    <w:p>
+      <w:pPr>
+        <w:pStyle w:val="Titre3"/>
+      </w:pPr>
+      <w:bookmarkStart w:id="14" w:name="_Toc69822115"/>
+      <w:r>
+        <w:rPr>
+          <w:noProof/>
+        </w:rPr>
+        <w:drawing>
+          <wp:inline distT="0" distB="0" distL="0" distR="0" wp14:anchorId="16616CCC" wp14:editId="32979E82">
+            <wp:extent cx="5748655" cy="3037205"/>
+            <wp:effectExtent l="0" t="0" r="4445" b="0"/>
+            <wp:docPr id="30" name="Image 30"/>
+            <wp:cNvGraphicFramePr>
+              <a:graphicFrameLocks xmlns:a="http://schemas.openxmlformats.org/drawingml/2006/main" noChangeAspect="1"/>
+            </wp:cNvGraphicFramePr>
+            <a:graphic xmlns:a="http://schemas.openxmlformats.org/drawingml/2006/main">
+              <a:graphicData uri="http://schemas.openxmlformats.org/drawingml/2006/picture">
+                <pic:pic xmlns:pic="http://schemas.openxmlformats.org/drawingml/2006/picture">
+                  <pic:nvPicPr>
+                    <pic:cNvPr id="0" name="Picture 9"/>
+                    <pic:cNvPicPr>
+                      <a:picLocks noChangeAspect="1" noChangeArrowheads="1"/>
+                    </pic:cNvPicPr>
+                  </pic:nvPicPr>
+                  <pic:blipFill>
+                    <a:blip r:embed="rId14" cstate="print">
+                      <a:extLst>
+                        <a:ext uri="{28A0092B-C50C-407E-A947-70E740481C1C}">
+                          <a14:useLocalDpi xmlns:a14="http://schemas.microsoft.com/office/drawing/2010/main" val="0"/>
+                        </a:ext>
+                      </a:extLst>
+                    </a:blip>
+                    <a:srcRect/>
+                    <a:stretch>
+                      <a:fillRect/>
+                    </a:stretch>
+                  </pic:blipFill>
+                  <pic:spPr bwMode="auto">
+                    <a:xfrm>
+                      <a:off x="0" y="0"/>
+                      <a:ext cx="5748655" cy="3037205"/>
+                    </a:xfrm>
+                    <a:prstGeom prst="rect">
+                      <a:avLst/>
+                    </a:prstGeom>
+                    <a:noFill/>
+                    <a:ln>
+                      <a:noFill/>
+                    </a:ln>
+                  </pic:spPr>
+                </pic:pic>
+              </a:graphicData>
+            </a:graphic>
+          </wp:inline>
+        </w:drawing>
+      </w:r>
+      <w:bookmarkEnd w:id="14"/>
     </w:p>
     <w:sectPr>
+      <w:headerReference w:type="default" r:id="rId15"/>
+      <w:footerReference w:type="default" r:id="rId16"/>
       <w:pgSz w:w="11906" w:h="16838"/>
       <w:pgMar w:top="1417" w:right="1417" w:bottom="1417" w:left="1417" w:header="708" w:footer="708" w:gutter="0"/>
       <w:cols w:space="708"/>
@@ -973,6 +2456,48 @@
 </w:endnotes>
 </file>
 
+<file path=word/footer1.xml><?xml version="1.0" encoding="utf-8"?>
+<w:ftr xmlns:wpc="http://schemas.microsoft.com/office/word/2010/wordprocessingCanvas" xmlns:cx="http://schemas.microsoft.com/office/drawing/2014/chartex" xmlns:cx1="http://schemas.microsoft.com/office/drawing/2015/9/8/chartex" xmlns:cx2="http://schemas.microsoft.com/office/drawing/2015/10/21/chartex" xmlns:cx3="http://schemas.microsoft.com/office/drawing/2016/5/9/chartex" xmlns:cx4="http://schemas.microsoft.com/office/drawing/2016/5/10/chartex" xmlns:cx5="http://schemas.microsoft.com/office/drawing/2016/5/11/chartex" xmlns:cx6="http://schemas.microsoft.com/office/drawing/2016/5/12/chartex" xmlns:cx7="http://schemas.microsoft.com/office/drawing/2016/5/13/chartex" xmlns:cx8="http://schemas.microsoft.com/office/drawing/2016/5/14/chartex" xmlns:mc="http://schemas.openxmlformats.org/markup-compatibility/2006" xmlns:aink="http://schemas.microsoft.com/office/drawing/2016/ink" xmlns:am3d="http://schemas.microsoft.com/office/drawing/2017/model3d" xmlns:o="urn:schemas-microsoft-com:office:office" xmlns:r="http://schemas.openxmlformats.org/officeDocument/2006/relationships" xmlns:m="http://schemas.openxmlformats.org/officeDocument/2006/math" xmlns:v="urn:schemas-microsoft-com:vml" xmlns:wp14="http://schemas.microsoft.com/office/word/2010/wordprocessingDrawing" xmlns:wp="http://schemas.openxmlformats.org/drawingml/2006/wordprocessingDrawing" xmlns:w10="urn:schemas-microsoft-com:office:word" xmlns:w="http://schemas.openxmlformats.org/wordprocessingml/2006/main" xmlns:w14="http://schemas.microsoft.com/office/word/2010/wordml" xmlns:w15="http://schemas.microsoft.com/office/word/2012/wordml" xmlns:w16cex="http://schemas.microsoft.com/office/word/2018/wordml/cex" xmlns:w16cid="http://schemas.microsoft.com/office/word/2016/wordml/cid" xmlns:w16="http://schemas.microsoft.com/office/word/2018/wordml" xmlns:w16sdtdh="http://schemas.microsoft.com/office/word/2020/wordml/sdtdatahash" xmlns:w16se="http://schemas.microsoft.com/office/word/2015/wordml/symex" xmlns:wpg="http://schemas.microsoft.com/office/word/2010/wordprocessingGroup" xmlns:wpi="http://schemas.microsoft.com/office/word/2010/wordprocessingInk" xmlns:wne="http://schemas.microsoft.com/office/word/2006/wordml" xmlns:wps="http://schemas.microsoft.com/office/word/2010/wordprocessingShape" mc:Ignorable="w14 w15 w16se w16cid w16 w16cex w16sdtdh wp14">
+  <w:sdt>
+    <w:sdtPr>
+      <w:id w:val="-923572275"/>
+      <w:docPartObj>
+        <w:docPartGallery w:val="Page Numbers (Bottom of Page)"/>
+        <w:docPartUnique/>
+      </w:docPartObj>
+    </w:sdtPr>
+    <w:sdtContent>
+      <w:p>
+        <w:pPr>
+          <w:pStyle w:val="Pieddepage"/>
+          <w:jc w:val="center"/>
+        </w:pPr>
+        <w:r>
+          <w:fldChar w:fldCharType="begin"/>
+        </w:r>
+        <w:r>
+          <w:instrText>PAGE   \* MERGEFORMAT</w:instrText>
+        </w:r>
+        <w:r>
+          <w:fldChar w:fldCharType="separate"/>
+        </w:r>
+        <w:r>
+          <w:t>2</w:t>
+        </w:r>
+        <w:r>
+          <w:fldChar w:fldCharType="end"/>
+        </w:r>
+      </w:p>
+    </w:sdtContent>
+  </w:sdt>
+  <w:p>
+    <w:pPr>
+      <w:pStyle w:val="Pieddepage"/>
+    </w:pPr>
+  </w:p>
+</w:ftr>
+</file>
+
 <file path=word/footnotes.xml><?xml version="1.0" encoding="utf-8"?>
 <w:footnotes xmlns:wpc="http://schemas.microsoft.com/office/word/2010/wordprocessingCanvas" xmlns:cx="http://schemas.microsoft.com/office/drawing/2014/chartex" xmlns:cx1="http://schemas.microsoft.com/office/drawing/2015/9/8/chartex" xmlns:cx2="http://schemas.microsoft.com/office/drawing/2015/10/21/chartex" xmlns:cx3="http://schemas.microsoft.com/office/drawing/2016/5/9/chartex" xmlns:cx4="http://schemas.microsoft.com/office/drawing/2016/5/10/chartex" xmlns:cx5="http://schemas.microsoft.com/office/drawing/2016/5/11/chartex" xmlns:cx6="http://schemas.microsoft.com/office/drawing/2016/5/12/chartex" xmlns:cx7="http://schemas.microsoft.com/office/drawing/2016/5/13/chartex" xmlns:cx8="http://schemas.microsoft.com/office/drawing/2016/5/14/chartex" xmlns:mc="http://schemas.openxmlformats.org/markup-compatibility/2006" xmlns:aink="http://schemas.microsoft.com/office/drawing/2016/ink" xmlns:am3d="http://schemas.microsoft.com/office/drawing/2017/model3d" xmlns:o="urn:schemas-microsoft-com:office:office" xmlns:r="http://schemas.openxmlformats.org/officeDocument/2006/relationships" xmlns:m="http://schemas.openxmlformats.org/officeDocument/2006/math" xmlns:v="urn:schemas-microsoft-com:vml" xmlns:wp14="http://schemas.microsoft.com/office/word/2010/wordprocessingDrawing" xmlns:wp="http://schemas.openxmlformats.org/drawingml/2006/wordprocessingDrawing" xmlns:w10="urn:schemas-microsoft-com:office:word" xmlns:w="http://schemas.openxmlformats.org/wordprocessingml/2006/main" xmlns:w14="http://schemas.microsoft.com/office/word/2010/wordml" xmlns:w15="http://schemas.microsoft.com/office/word/2012/wordml" xmlns:w16cex="http://schemas.microsoft.com/office/word/2018/wordml/cex" xmlns:w16cid="http://schemas.microsoft.com/office/word/2016/wordml/cid" xmlns:w16="http://schemas.microsoft.com/office/word/2018/wordml" xmlns:w16sdtdh="http://schemas.microsoft.com/office/word/2020/wordml/sdtdatahash" xmlns:w16se="http://schemas.microsoft.com/office/word/2015/wordml/symex" xmlns:wpg="http://schemas.microsoft.com/office/word/2010/wordprocessingGroup" xmlns:wpi="http://schemas.microsoft.com/office/word/2010/wordprocessingInk" xmlns:wne="http://schemas.microsoft.com/office/word/2006/wordml" xmlns:wps="http://schemas.microsoft.com/office/word/2010/wordprocessingShape" mc:Ignorable="w14 w15 w16se w16cid w16 w16cex w16sdtdh wp14">
   <w:footnote w:type="separator" w:id="-1">
@@ -996,6 +2521,35 @@
     </w:p>
   </w:footnote>
 </w:footnotes>
+</file>
+
+<file path=word/header1.xml><?xml version="1.0" encoding="utf-8"?>
+<w:hdr xmlns:wpc="http://schemas.microsoft.com/office/word/2010/wordprocessingCanvas" xmlns:cx="http://schemas.microsoft.com/office/drawing/2014/chartex" xmlns:cx1="http://schemas.microsoft.com/office/drawing/2015/9/8/chartex" xmlns:cx2="http://schemas.microsoft.com/office/drawing/2015/10/21/chartex" xmlns:cx3="http://schemas.microsoft.com/office/drawing/2016/5/9/chartex" xmlns:cx4="http://schemas.microsoft.com/office/drawing/2016/5/10/chartex" xmlns:cx5="http://schemas.microsoft.com/office/drawing/2016/5/11/chartex" xmlns:cx6="http://schemas.microsoft.com/office/drawing/2016/5/12/chartex" xmlns:cx7="http://schemas.microsoft.com/office/drawing/2016/5/13/chartex" xmlns:cx8="http://schemas.microsoft.com/office/drawing/2016/5/14/chartex" xmlns:mc="http://schemas.openxmlformats.org/markup-compatibility/2006" xmlns:aink="http://schemas.microsoft.com/office/drawing/2016/ink" xmlns:am3d="http://schemas.microsoft.com/office/drawing/2017/model3d" xmlns:o="urn:schemas-microsoft-com:office:office" xmlns:r="http://schemas.openxmlformats.org/officeDocument/2006/relationships" xmlns:m="http://schemas.openxmlformats.org/officeDocument/2006/math" xmlns:v="urn:schemas-microsoft-com:vml" xmlns:wp14="http://schemas.microsoft.com/office/word/2010/wordprocessingDrawing" xmlns:wp="http://schemas.openxmlformats.org/drawingml/2006/wordprocessingDrawing" xmlns:w10="urn:schemas-microsoft-com:office:word" xmlns:w="http://schemas.openxmlformats.org/wordprocessingml/2006/main" xmlns:w14="http://schemas.microsoft.com/office/word/2010/wordml" xmlns:w15="http://schemas.microsoft.com/office/word/2012/wordml" xmlns:w16cex="http://schemas.microsoft.com/office/word/2018/wordml/cex" xmlns:w16cid="http://schemas.microsoft.com/office/word/2016/wordml/cid" xmlns:w16="http://schemas.microsoft.com/office/word/2018/wordml" xmlns:w16sdtdh="http://schemas.microsoft.com/office/word/2020/wordml/sdtdatahash" xmlns:w16se="http://schemas.microsoft.com/office/word/2015/wordml/symex" xmlns:wpg="http://schemas.microsoft.com/office/word/2010/wordprocessingGroup" xmlns:wpi="http://schemas.microsoft.com/office/word/2010/wordprocessingInk" xmlns:wne="http://schemas.microsoft.com/office/word/2006/wordml" xmlns:wps="http://schemas.microsoft.com/office/word/2010/wordprocessingShape" mc:Ignorable="w14 w15 w16se w16cid w16 w16cex w16sdtdh wp14">
+  <w:p>
+    <w:pPr>
+      <w:pStyle w:val="En-tte"/>
+    </w:pPr>
+    <w:r>
+      <w:t>HENAUX Quentin</w:t>
+    </w:r>
+    <w:r>
+      <w:tab/>
+      <w:t>USSIO2</w:t>
+    </w:r>
+    <w:r>
+      <w:tab/>
+      <w:t>21/04/2021</w:t>
+    </w:r>
+  </w:p>
+  <w:p>
+    <w:pPr>
+      <w:pStyle w:val="En-tte"/>
+    </w:pPr>
+    <w:r>
+      <w:t>COURTOT Thomas</w:t>
+    </w:r>
+  </w:p>
+</w:hdr>
 </file>
 
 <file path=word/styles.xml><?xml version="1.0" encoding="utf-8"?>
@@ -1667,6 +3221,70 @@
       <w:szCs w:val="24"/>
     </w:rPr>
   </w:style>
+  <w:style w:type="paragraph" w:styleId="En-ttedetabledesmatires">
+    <w:name w:val="TOC Heading"/>
+    <w:basedOn w:val="Titre1"/>
+    <w:next w:val="Normal"/>
+    <w:uiPriority w:val="39"/>
+    <w:unhideWhenUsed/>
+    <w:qFormat/>
+    <w:rsid w:val="00DD1813"/>
+    <w:pPr>
+      <w:outlineLvl w:val="9"/>
+    </w:pPr>
+    <w:rPr>
+      <w:lang w:eastAsia="fr-FR"/>
+    </w:rPr>
+  </w:style>
+  <w:style w:type="paragraph" w:styleId="TM1">
+    <w:name w:val="toc 1"/>
+    <w:basedOn w:val="Normal"/>
+    <w:next w:val="Normal"/>
+    <w:autoRedefine/>
+    <w:uiPriority w:val="39"/>
+    <w:unhideWhenUsed/>
+    <w:rsid w:val="00DD1813"/>
+    <w:pPr>
+      <w:spacing w:after="100"/>
+    </w:pPr>
+  </w:style>
+  <w:style w:type="paragraph" w:styleId="TM3">
+    <w:name w:val="toc 3"/>
+    <w:basedOn w:val="Normal"/>
+    <w:next w:val="Normal"/>
+    <w:autoRedefine/>
+    <w:uiPriority w:val="39"/>
+    <w:unhideWhenUsed/>
+    <w:rsid w:val="00DD1813"/>
+    <w:pPr>
+      <w:spacing w:after="100"/>
+      <w:ind w:left="440"/>
+    </w:pPr>
+  </w:style>
+  <w:style w:type="paragraph" w:styleId="TM2">
+    <w:name w:val="toc 2"/>
+    <w:basedOn w:val="Normal"/>
+    <w:next w:val="Normal"/>
+    <w:autoRedefine/>
+    <w:uiPriority w:val="39"/>
+    <w:unhideWhenUsed/>
+    <w:rsid w:val="00DD1813"/>
+    <w:pPr>
+      <w:spacing w:after="100"/>
+      <w:ind w:left="220"/>
+    </w:pPr>
+  </w:style>
+  <w:style w:type="character" w:styleId="Lienhypertexte">
+    <w:name w:val="Hyperlink"/>
+    <w:basedOn w:val="Policepardfaut"/>
+    <w:uiPriority w:val="99"/>
+    <w:unhideWhenUsed/>
+    <w:rsid w:val="00DD1813"/>
+    <w:rPr>
+      <w:color w:val="0563C1" w:themeColor="hyperlink"/>
+      <w:u w:val="single"/>
+    </w:rPr>
+  </w:style>
 </w:styles>
 </file>
 
@@ -1963,4 +3581,16 @@
     </a:ext>
   </a:extLst>
 </a:theme>
+</file>
+
+<file path=customXml/item1.xml><?xml version="1.0" encoding="utf-8"?>
+<b:Sources xmlns:b="http://schemas.openxmlformats.org/officeDocument/2006/bibliography" xmlns="http://schemas.openxmlformats.org/officeDocument/2006/bibliography" SelectedStyle="\APASixthEditionOfficeOnline.xsl" StyleName="APA" Version="6"/>
+</file>
+
+<file path=customXml/itemProps1.xml><?xml version="1.0" encoding="utf-8"?>
+<ds:datastoreItem xmlns:ds="http://schemas.openxmlformats.org/officeDocument/2006/customXml" ds:itemID="{7EFD1BF5-FE1E-465C-92E8-971864D08933}">
+  <ds:schemaRefs>
+    <ds:schemaRef ds:uri="http://schemas.openxmlformats.org/officeDocument/2006/bibliography"/>
+  </ds:schemaRefs>
+</ds:datastoreItem>
 </file>
</xml_diff>

<commit_message>
Fusion CDC et Projet de Développement
</commit_message>
<xml_diff>
--- a/documentation/Projet de développement.docx
+++ b/documentation/Projet de développement.docx
@@ -252,14 +252,6 @@
           <w:r>
             <w:fldChar w:fldCharType="separate"/>
           </w:r>
-          <w:hyperlink w:anchor="_Toc69823928" w:history="1">
-            <w:r>
-              <w:rPr>
-                <w:rStyle w:val="Lienhypertexte"/>
-              </w:rPr>
-              <w:t>_Toc69823928</w:t>
-            </w:r>
-          </w:hyperlink>
         </w:p>
         <w:p>
           <w:pPr>
@@ -1980,7 +1972,7 @@
               <w:cnfStyle w:val="000000100000" w:firstRow="0" w:lastRow="0" w:firstColumn="0" w:lastColumn="0" w:oddVBand="0" w:evenVBand="0" w:oddHBand="1" w:evenHBand="0" w:firstRowFirstColumn="0" w:firstRowLastColumn="0" w:lastRowFirstColumn="0" w:lastRowLastColumn="0"/>
             </w:pPr>
             <w:r>
-              <w:t>Chef De Projet</w:t>
+              <w:t>Enseignant en charge du projet</w:t>
             </w:r>
           </w:p>
         </w:tc>

</xml_diff>